<commit_message>
One more hyperlink correction
</commit_message>
<xml_diff>
--- a/Case Study 2/Hayden_Mendonsa_Schueder_Wittlin_QTW7333_Case2.docx
+++ b/Case Study 2/Hayden_Mendonsa_Schueder_Wittlin_QTW7333_Case2.docx
@@ -1821,18 +1821,7 @@
           <w:sz w:val="22"/>
           <w:szCs w:val="22"/>
         </w:rPr>
-        <w:t>The biggest challenge in scrap</w:t>
-      </w:r>
-      <w:bookmarkStart w:id="1" w:name="_GoBack"/>
-      <w:bookmarkEnd w:id="1"/>
-      <w:r>
-        <w:rPr>
-          <w:rFonts w:asciiTheme="minorHAnsi" w:hAnsiTheme="minorHAnsi" w:cs="Calibri"/>
-          <w:color w:val="201F1E"/>
-          <w:sz w:val="22"/>
-          <w:szCs w:val="22"/>
-        </w:rPr>
-        <w:t xml:space="preserve">ing the men’s data was </w:t>
+        <w:t xml:space="preserve">The biggest challenge in scraping the men’s data was </w:t>
       </w:r>
       <w:r>
         <w:rPr>
@@ -5635,7 +5624,7 @@
           </mc:Choice>
           <mc:Fallback>
             <w:pict>
-              <v:line w14:anchorId="30C65539" id="Straight Connector 7" o:spid="_x0000_s1026" style="position:absolute;z-index:251699200;visibility:visible;mso-wrap-style:square;mso-wrap-distance-left:9pt;mso-wrap-distance-top:0;mso-wrap-distance-right:9pt;mso-wrap-distance-bottom:0;mso-position-horizontal:absolute;mso-position-horizontal-relative:text;mso-position-vertical:absolute;mso-position-vertical-relative:text" from="12.65pt,201.9pt" to="450.3pt,201.9pt" o:gfxdata="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" strokecolor="red" strokeweight=".5pt">
+              <v:line w14:anchorId="147D9F00" id="Straight Connector 7" o:spid="_x0000_s1026" style="position:absolute;z-index:251699200;visibility:visible;mso-wrap-style:square;mso-wrap-distance-left:9pt;mso-wrap-distance-top:0;mso-wrap-distance-right:9pt;mso-wrap-distance-bottom:0;mso-position-horizontal:absolute;mso-position-horizontal-relative:text;mso-position-vertical:absolute;mso-position-vertical-relative:text" from="12.65pt,201.9pt" to="450.3pt,201.9pt" o:gfxdata="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" strokecolor="red" strokeweight=".5pt">
                 <v:stroke dashstyle="dash" joinstyle="miter"/>
               </v:line>
             </w:pict>
@@ -6169,7 +6158,7 @@
           </mc:Choice>
           <mc:Fallback>
             <w:pict>
-              <v:line w14:anchorId="537E0838" id="Straight Connector 8" o:spid="_x0000_s1026" style="position:absolute;z-index:251701248;visibility:visible;mso-wrap-style:square;mso-wrap-distance-left:9pt;mso-wrap-distance-top:0;mso-wrap-distance-right:9pt;mso-wrap-distance-bottom:0;mso-position-horizontal:absolute;mso-position-horizontal-relative:text;mso-position-vertical:absolute;mso-position-vertical-relative:text" from="22.9pt,139.25pt" to="460.55pt,139.25pt" o:gfxdata="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" strokecolor="red" strokeweight=".5pt">
+              <v:line w14:anchorId="008E3C2D" id="Straight Connector 8" o:spid="_x0000_s1026" style="position:absolute;z-index:251701248;visibility:visible;mso-wrap-style:square;mso-wrap-distance-left:9pt;mso-wrap-distance-top:0;mso-wrap-distance-right:9pt;mso-wrap-distance-bottom:0;mso-position-horizontal:absolute;mso-position-horizontal-relative:text;mso-position-vertical:absolute;mso-position-vertical-relative:text" from="22.9pt,139.25pt" to="460.55pt,139.25pt" o:gfxdata="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" strokecolor="red" strokeweight=".5pt">
                 <v:stroke dashstyle="dash" joinstyle="miter"/>
               </v:line>
             </w:pict>
@@ -9020,7 +9009,18 @@
                   <w:sz w:val="22"/>
                   <w:szCs w:val="22"/>
                 </w:rPr>
-                <w:t>Jupyter</w:t>
+                <w:t>Jupyte</w:t>
+              </w:r>
+              <w:r>
+                <w:rPr>
+                  <w:rStyle w:val="Hyperlink"/>
+                  <w:rFonts w:asciiTheme="minorHAnsi" w:hAnsiTheme="minorHAnsi" w:cstheme="minorHAnsi"/>
+                  <w:b/>
+                  <w:bCs/>
+                  <w:sz w:val="22"/>
+                  <w:szCs w:val="22"/>
+                </w:rPr>
+                <w:t>r</w:t>
               </w:r>
               <w:proofErr w:type="spellEnd"/>
               <w:r>
@@ -9104,7 +9104,18 @@
                   <w:sz w:val="22"/>
                   <w:szCs w:val="22"/>
                 </w:rPr>
-                <w:t>FIle</w:t>
+                <w:t>F</w:t>
+              </w:r>
+              <w:r>
+                <w:rPr>
+                  <w:rStyle w:val="Hyperlink"/>
+                  <w:rFonts w:asciiTheme="minorHAnsi" w:hAnsiTheme="minorHAnsi" w:cstheme="minorHAnsi"/>
+                  <w:b/>
+                  <w:bCs/>
+                  <w:sz w:val="22"/>
+                  <w:szCs w:val="22"/>
+                </w:rPr>
+                <w:t>Ile</w:t>
               </w:r>
               <w:proofErr w:type="spellEnd"/>
               <w:r>
@@ -9151,7 +9162,31 @@
                   <w:sz w:val="22"/>
                   <w:szCs w:val="22"/>
                 </w:rPr>
-                <w:t>Jupyter</w:t>
+                <w:t>Jupy</w:t>
+              </w:r>
+              <w:bookmarkStart w:id="1" w:name="_GoBack"/>
+              <w:bookmarkEnd w:id="1"/>
+              <w:r>
+                <w:rPr>
+                  <w:rStyle w:val="Hyperlink"/>
+                  <w:rFonts w:asciiTheme="minorHAnsi" w:hAnsiTheme="minorHAnsi" w:cstheme="minorHAnsi"/>
+                  <w:b/>
+                  <w:bCs/>
+                  <w:sz w:val="22"/>
+                  <w:szCs w:val="22"/>
+                </w:rPr>
+                <w:t>t</w:t>
+              </w:r>
+              <w:r>
+                <w:rPr>
+                  <w:rStyle w:val="Hyperlink"/>
+                  <w:rFonts w:asciiTheme="minorHAnsi" w:hAnsiTheme="minorHAnsi" w:cstheme="minorHAnsi"/>
+                  <w:b/>
+                  <w:bCs/>
+                  <w:sz w:val="22"/>
+                  <w:szCs w:val="22"/>
+                </w:rPr>
+                <w:t>er</w:t>
               </w:r>
               <w:proofErr w:type="spellEnd"/>
               <w:r>
@@ -38762,6 +38797,18 @@
       <w:rFonts w:ascii="Times New Roman" w:eastAsia="Times New Roman" w:hAnsi="Times New Roman" w:cs="Times New Roman"/>
     </w:rPr>
   </w:style>
+  <w:style w:type="character" w:styleId="FollowedHyperlink">
+    <w:name w:val="FollowedHyperlink"/>
+    <w:basedOn w:val="DefaultParagraphFont"/>
+    <w:uiPriority w:val="99"/>
+    <w:semiHidden/>
+    <w:unhideWhenUsed/>
+    <w:rsid w:val="00FF561F"/>
+    <w:rPr>
+      <w:color w:val="954F72" w:themeColor="followedHyperlink"/>
+      <w:u w:val="single"/>
+    </w:rPr>
+  </w:style>
 </w:styles>
 </file>
 

</xml_diff>